<commit_message>
Correção na falha do abono
</commit_message>
<xml_diff>
--- a/data/abono-cia.docx
+++ b/data/abono-cia.docx
@@ -363,25 +363,17 @@
                 <w:sz w:val="24"/>
                 <w:szCs w:val="24"/>
               </w:rPr>
-              <w:t>«numer</w:t>
+              <w:t>«numero»</w:t>
+            </w:r>
+            <w:r>
+              <w:rPr>
+                <w:sz w:val="24"/>
+                <w:szCs w:val="24"/>
+              </w:rPr>
+              <w:fldChar w:fldCharType="end"/>
             </w:r>
             <w:bookmarkStart w:id="0" w:name="_GoBack"/>
             <w:bookmarkEnd w:id="0"/>
-            <w:r>
-              <w:rPr>
-                <w:noProof/>
-                <w:sz w:val="24"/>
-                <w:szCs w:val="24"/>
-              </w:rPr>
-              <w:t>o»</w:t>
-            </w:r>
-            <w:r>
-              <w:rPr>
-                <w:sz w:val="24"/>
-                <w:szCs w:val="24"/>
-              </w:rPr>
-              <w:fldChar w:fldCharType="end"/>
-            </w:r>
           </w:p>
           <w:p>
             <w:pPr>
@@ -1394,14 +1386,27 @@
             <w:r>
               <w:t xml:space="preserve">Candangolândia-DF, </w:t>
             </w:r>
-            <w:fldSimple w:instr=" MERGEFIELD  dataAtual  \* MERGEFORMAT ">
-              <w:r>
-                <w:rPr>
-                  <w:noProof/>
-                </w:rPr>
-                <w:t>«dataAtual»</w:t>
-              </w:r>
-            </w:fldSimple>
+            <w:r>
+              <w:fldChar w:fldCharType="begin"/>
+            </w:r>
+            <w:r>
+              <w:instrText xml:space="preserve"> MERGEFIELD  dataAtual  \* MERGEFORMAT </w:instrText>
+            </w:r>
+            <w:r>
+              <w:fldChar w:fldCharType="separate"/>
+            </w:r>
+            <w:r>
+              <w:rPr>
+                <w:noProof/>
+              </w:rPr>
+              <w:t>«dataAtual»</w:t>
+            </w:r>
+            <w:r>
+              <w:rPr>
+                <w:noProof/>
+              </w:rPr>
+              <w:fldChar w:fldCharType="end"/>
+            </w:r>
           </w:p>
         </w:tc>
         <w:tc>
@@ -1891,14 +1896,27 @@
                 <w:numId w:val="2"/>
               </w:numPr>
             </w:pPr>
-            <w:fldSimple w:instr=" MERGEFIELD  gozosAnteriores  \* MERGEFORMAT ">
-              <w:r>
-                <w:rPr>
-                  <w:noProof/>
-                </w:rPr>
-                <w:t>«gozosAnteriores»</w:t>
-              </w:r>
-            </w:fldSimple>
+            <w:r>
+              <w:fldChar w:fldCharType="begin"/>
+            </w:r>
+            <w:r>
+              <w:instrText xml:space="preserve"> MERGEFIELD  gozosAnteriores  \* MERGEFORMAT </w:instrText>
+            </w:r>
+            <w:r>
+              <w:fldChar w:fldCharType="separate"/>
+            </w:r>
+            <w:r>
+              <w:rPr>
+                <w:noProof/>
+              </w:rPr>
+              <w:t>«gozosAnteriores»</w:t>
+            </w:r>
+            <w:r>
+              <w:rPr>
+                <w:noProof/>
+              </w:rPr>
+              <w:fldChar w:fldCharType="end"/>
+            </w:r>
           </w:p>
           <w:p/>
           <w:p/>
@@ -2388,27 +2406,53 @@
                   <w:pPr>
                     <w:jc w:val="center"/>
                   </w:pPr>
-                  <w:fldSimple w:instr=" MERGEFIELD  chefeNgp  \* MERGEFORMAT ">
-                    <w:r>
-                      <w:rPr>
-                        <w:noProof/>
-                      </w:rPr>
-                      <w:t>«chefeNgp»</w:t>
-                    </w:r>
-                  </w:fldSimple>
+                  <w:r>
+                    <w:fldChar w:fldCharType="begin"/>
+                  </w:r>
+                  <w:r>
+                    <w:instrText xml:space="preserve"> MERGEFIELD  chefeNgp  \* MERGEFORMAT </w:instrText>
+                  </w:r>
+                  <w:r>
+                    <w:fldChar w:fldCharType="separate"/>
+                  </w:r>
+                  <w:r>
+                    <w:rPr>
+                      <w:noProof/>
+                    </w:rPr>
+                    <w:t>«chefeNgp»</w:t>
+                  </w:r>
+                  <w:r>
+                    <w:rPr>
+                      <w:noProof/>
+                    </w:rPr>
+                    <w:fldChar w:fldCharType="end"/>
+                  </w:r>
                 </w:p>
                 <w:p>
                   <w:pPr>
                     <w:jc w:val="center"/>
                   </w:pPr>
-                  <w:fldSimple w:instr=" MERGEFIELD  funcaoChefeNgp  \* MERGEFORMAT ">
-                    <w:r>
-                      <w:rPr>
-                        <w:noProof/>
-                      </w:rPr>
-                      <w:t>«funcaoChefeNgp»</w:t>
-                    </w:r>
-                  </w:fldSimple>
+                  <w:r>
+                    <w:fldChar w:fldCharType="begin"/>
+                  </w:r>
+                  <w:r>
+                    <w:instrText xml:space="preserve"> MERGEFIELD  funcaoChefeNgp  \* MERGEFORMAT </w:instrText>
+                  </w:r>
+                  <w:r>
+                    <w:fldChar w:fldCharType="separate"/>
+                  </w:r>
+                  <w:r>
+                    <w:rPr>
+                      <w:noProof/>
+                    </w:rPr>
+                    <w:t>«funcaoChefeNgp»</w:t>
+                  </w:r>
+                  <w:r>
+                    <w:rPr>
+                      <w:noProof/>
+                    </w:rPr>
+                    <w:fldChar w:fldCharType="end"/>
+                  </w:r>
                 </w:p>
               </w:tc>
             </w:tr>
@@ -2776,27 +2820,53 @@
             <w:pPr>
               <w:jc w:val="center"/>
             </w:pPr>
-            <w:fldSimple w:instr=" MERGEFIELD  chefeImediato  \* MERGEFORMAT ">
-              <w:r>
-                <w:rPr>
-                  <w:noProof/>
-                </w:rPr>
-                <w:t>«chefeImediato»</w:t>
-              </w:r>
-            </w:fldSimple>
-          </w:p>
-          <w:p>
-            <w:pPr>
-              <w:jc w:val="center"/>
-            </w:pPr>
-            <w:fldSimple w:instr=" MERGEFIELD  funcaochefe  \* MERGEFORMAT ">
-              <w:r>
-                <w:rPr>
-                  <w:noProof/>
-                </w:rPr>
-                <w:t>«funcaochefe»</w:t>
-              </w:r>
-            </w:fldSimple>
+            <w:r>
+              <w:fldChar w:fldCharType="begin"/>
+            </w:r>
+            <w:r>
+              <w:instrText xml:space="preserve"> MERGEFIELD  chefeImediato  \* MERGEFORMAT </w:instrText>
+            </w:r>
+            <w:r>
+              <w:fldChar w:fldCharType="separate"/>
+            </w:r>
+            <w:r>
+              <w:rPr>
+                <w:noProof/>
+              </w:rPr>
+              <w:t>«chefeImediato»</w:t>
+            </w:r>
+            <w:r>
+              <w:rPr>
+                <w:noProof/>
+              </w:rPr>
+              <w:fldChar w:fldCharType="end"/>
+            </w:r>
+          </w:p>
+          <w:p>
+            <w:pPr>
+              <w:jc w:val="center"/>
+            </w:pPr>
+            <w:r>
+              <w:fldChar w:fldCharType="begin"/>
+            </w:r>
+            <w:r>
+              <w:instrText xml:space="preserve"> MERGEFIELD  funcaochefe  \* MERGEFORMAT </w:instrText>
+            </w:r>
+            <w:r>
+              <w:fldChar w:fldCharType="separate"/>
+            </w:r>
+            <w:r>
+              <w:rPr>
+                <w:noProof/>
+              </w:rPr>
+              <w:t>«funcaochefe»</w:t>
+            </w:r>
+            <w:r>
+              <w:rPr>
+                <w:noProof/>
+              </w:rPr>
+              <w:fldChar w:fldCharType="end"/>
+            </w:r>
           </w:p>
         </w:tc>
         <w:tc>
@@ -3067,27 +3137,53 @@
             <w:pPr>
               <w:jc w:val="center"/>
             </w:pPr>
-            <w:fldSimple w:instr=" MERGEFIELD  chefeSAd  \* MERGEFORMAT ">
-              <w:r>
-                <w:rPr>
-                  <w:noProof/>
-                </w:rPr>
-                <w:t>«chefeSAd»</w:t>
-              </w:r>
-            </w:fldSimple>
-          </w:p>
-          <w:p>
-            <w:pPr>
-              <w:jc w:val="center"/>
-            </w:pPr>
-            <w:fldSimple w:instr=" MERGEFIELD  funcaoChefeSAd  \* MERGEFORMAT ">
-              <w:r>
-                <w:rPr>
-                  <w:noProof/>
-                </w:rPr>
-                <w:t>«funcaoChefeSAd»</w:t>
-              </w:r>
-            </w:fldSimple>
+            <w:r>
+              <w:fldChar w:fldCharType="begin"/>
+            </w:r>
+            <w:r>
+              <w:instrText xml:space="preserve"> MERGEFIELD  chefeSAd  \* MERGEFORMAT </w:instrText>
+            </w:r>
+            <w:r>
+              <w:fldChar w:fldCharType="separate"/>
+            </w:r>
+            <w:r>
+              <w:rPr>
+                <w:noProof/>
+              </w:rPr>
+              <w:t>«chefeSAd»</w:t>
+            </w:r>
+            <w:r>
+              <w:rPr>
+                <w:noProof/>
+              </w:rPr>
+              <w:fldChar w:fldCharType="end"/>
+            </w:r>
+          </w:p>
+          <w:p>
+            <w:pPr>
+              <w:jc w:val="center"/>
+            </w:pPr>
+            <w:r>
+              <w:fldChar w:fldCharType="begin"/>
+            </w:r>
+            <w:r>
+              <w:instrText xml:space="preserve"> MERGEFIELD  funcaoChefeSAd  \* MERGEFORMAT </w:instrText>
+            </w:r>
+            <w:r>
+              <w:fldChar w:fldCharType="separate"/>
+            </w:r>
+            <w:r>
+              <w:rPr>
+                <w:noProof/>
+              </w:rPr>
+              <w:t>«funcaoChefeSAd»</w:t>
+            </w:r>
+            <w:r>
+              <w:rPr>
+                <w:noProof/>
+              </w:rPr>
+              <w:fldChar w:fldCharType="end"/>
+            </w:r>
           </w:p>
         </w:tc>
       </w:tr>
@@ -4544,7 +4640,7 @@
 </file>
 
 <file path=customXml/itemProps1.xml><?xml version="1.0" encoding="utf-8"?>
-<ds:datastoreItem xmlns:ds="http://schemas.openxmlformats.org/officeDocument/2006/customXml" ds:itemID="{617C067A-D4FD-4FF6-850D-31127FDB2ADB}">
+<ds:datastoreItem xmlns:ds="http://schemas.openxmlformats.org/officeDocument/2006/customXml" ds:itemID="{A70ECA87-03CB-409E-A5FB-CE06083356F8}">
   <ds:schemaRefs>
     <ds:schemaRef ds:uri="http://schemas.openxmlformats.org/officeDocument/2006/bibliography"/>
   </ds:schemaRefs>

</xml_diff>

<commit_message>
Inicio da configuração do requerimento de férias
</commit_message>
<xml_diff>
--- a/data/abono-cia.docx
+++ b/data/abono-cia.docx
@@ -372,8 +372,6 @@
               </w:rPr>
               <w:fldChar w:fldCharType="end"/>
             </w:r>
-            <w:bookmarkStart w:id="0" w:name="_GoBack"/>
-            <w:bookmarkEnd w:id="0"/>
           </w:p>
           <w:p>
             <w:pPr>
@@ -1386,27 +1384,14 @@
             <w:r>
               <w:t xml:space="preserve">Candangolândia-DF, </w:t>
             </w:r>
-            <w:r>
-              <w:fldChar w:fldCharType="begin"/>
-            </w:r>
-            <w:r>
-              <w:instrText xml:space="preserve"> MERGEFIELD  dataAtual  \* MERGEFORMAT </w:instrText>
-            </w:r>
-            <w:r>
-              <w:fldChar w:fldCharType="separate"/>
-            </w:r>
-            <w:r>
-              <w:rPr>
-                <w:noProof/>
-              </w:rPr>
-              <w:t>«dataAtual»</w:t>
-            </w:r>
-            <w:r>
-              <w:rPr>
-                <w:noProof/>
-              </w:rPr>
-              <w:fldChar w:fldCharType="end"/>
-            </w:r>
+            <w:fldSimple w:instr=" MERGEFIELD  dataAtual  \* MERGEFORMAT ">
+              <w:r>
+                <w:rPr>
+                  <w:noProof/>
+                </w:rPr>
+                <w:t>«dataAtual»</w:t>
+              </w:r>
+            </w:fldSimple>
           </w:p>
         </w:tc>
         <w:tc>
@@ -1896,27 +1881,14 @@
                 <w:numId w:val="2"/>
               </w:numPr>
             </w:pPr>
-            <w:r>
-              <w:fldChar w:fldCharType="begin"/>
-            </w:r>
-            <w:r>
-              <w:instrText xml:space="preserve"> MERGEFIELD  gozosAnteriores  \* MERGEFORMAT </w:instrText>
-            </w:r>
-            <w:r>
-              <w:fldChar w:fldCharType="separate"/>
-            </w:r>
-            <w:r>
-              <w:rPr>
-                <w:noProof/>
-              </w:rPr>
-              <w:t>«gozosAnteriores»</w:t>
-            </w:r>
-            <w:r>
-              <w:rPr>
-                <w:noProof/>
-              </w:rPr>
-              <w:fldChar w:fldCharType="end"/>
-            </w:r>
+            <w:fldSimple w:instr=" MERGEFIELD  gozosAnteriores  \* MERGEFORMAT ">
+              <w:r>
+                <w:rPr>
+                  <w:noProof/>
+                </w:rPr>
+                <w:t>«gozosAnteriores»</w:t>
+              </w:r>
+            </w:fldSimple>
           </w:p>
           <w:p/>
           <w:p/>
@@ -2406,53 +2378,27 @@
                   <w:pPr>
                     <w:jc w:val="center"/>
                   </w:pPr>
-                  <w:r>
-                    <w:fldChar w:fldCharType="begin"/>
-                  </w:r>
-                  <w:r>
-                    <w:instrText xml:space="preserve"> MERGEFIELD  chefeNgp  \* MERGEFORMAT </w:instrText>
-                  </w:r>
-                  <w:r>
-                    <w:fldChar w:fldCharType="separate"/>
-                  </w:r>
-                  <w:r>
-                    <w:rPr>
-                      <w:noProof/>
-                    </w:rPr>
-                    <w:t>«chefeNgp»</w:t>
-                  </w:r>
-                  <w:r>
-                    <w:rPr>
-                      <w:noProof/>
-                    </w:rPr>
-                    <w:fldChar w:fldCharType="end"/>
-                  </w:r>
+                  <w:fldSimple w:instr=" MERGEFIELD  chefeNgp  \* MERGEFORMAT ">
+                    <w:r>
+                      <w:rPr>
+                        <w:noProof/>
+                      </w:rPr>
+                      <w:t>«chefeNgp»</w:t>
+                    </w:r>
+                  </w:fldSimple>
                 </w:p>
                 <w:p>
                   <w:pPr>
                     <w:jc w:val="center"/>
                   </w:pPr>
-                  <w:r>
-                    <w:fldChar w:fldCharType="begin"/>
-                  </w:r>
-                  <w:r>
-                    <w:instrText xml:space="preserve"> MERGEFIELD  funcaoChefeNgp  \* MERGEFORMAT </w:instrText>
-                  </w:r>
-                  <w:r>
-                    <w:fldChar w:fldCharType="separate"/>
-                  </w:r>
-                  <w:r>
-                    <w:rPr>
-                      <w:noProof/>
-                    </w:rPr>
-                    <w:t>«funcaoChefeNgp»</w:t>
-                  </w:r>
-                  <w:r>
-                    <w:rPr>
-                      <w:noProof/>
-                    </w:rPr>
-                    <w:fldChar w:fldCharType="end"/>
-                  </w:r>
+                  <w:fldSimple w:instr=" MERGEFIELD  funcaoChefeNgp  \* MERGEFORMAT ">
+                    <w:r>
+                      <w:rPr>
+                        <w:noProof/>
+                      </w:rPr>
+                      <w:t>«funcaoChefeNgp»</w:t>
+                    </w:r>
+                  </w:fldSimple>
                 </w:p>
               </w:tc>
             </w:tr>
@@ -2820,53 +2766,27 @@
             <w:pPr>
               <w:jc w:val="center"/>
             </w:pPr>
-            <w:r>
-              <w:fldChar w:fldCharType="begin"/>
-            </w:r>
-            <w:r>
-              <w:instrText xml:space="preserve"> MERGEFIELD  chefeImediato  \* MERGEFORMAT </w:instrText>
-            </w:r>
-            <w:r>
-              <w:fldChar w:fldCharType="separate"/>
-            </w:r>
-            <w:r>
-              <w:rPr>
-                <w:noProof/>
-              </w:rPr>
-              <w:t>«chefeImediato»</w:t>
-            </w:r>
-            <w:r>
-              <w:rPr>
-                <w:noProof/>
-              </w:rPr>
-              <w:fldChar w:fldCharType="end"/>
-            </w:r>
-          </w:p>
-          <w:p>
-            <w:pPr>
-              <w:jc w:val="center"/>
-            </w:pPr>
-            <w:r>
-              <w:fldChar w:fldCharType="begin"/>
-            </w:r>
-            <w:r>
-              <w:instrText xml:space="preserve"> MERGEFIELD  funcaochefe  \* MERGEFORMAT </w:instrText>
-            </w:r>
-            <w:r>
-              <w:fldChar w:fldCharType="separate"/>
-            </w:r>
-            <w:r>
-              <w:rPr>
-                <w:noProof/>
-              </w:rPr>
-              <w:t>«funcaochefe»</w:t>
-            </w:r>
-            <w:r>
-              <w:rPr>
-                <w:noProof/>
-              </w:rPr>
-              <w:fldChar w:fldCharType="end"/>
-            </w:r>
+            <w:fldSimple w:instr=" MERGEFIELD  chefeImediato  \* MERGEFORMAT ">
+              <w:r>
+                <w:rPr>
+                  <w:noProof/>
+                </w:rPr>
+                <w:t>«chefeImediato»</w:t>
+              </w:r>
+            </w:fldSimple>
+          </w:p>
+          <w:p>
+            <w:pPr>
+              <w:jc w:val="center"/>
+            </w:pPr>
+            <w:fldSimple w:instr=" MERGEFIELD  funcaochefe  \* MERGEFORMAT ">
+              <w:r>
+                <w:rPr>
+                  <w:noProof/>
+                </w:rPr>
+                <w:t>«funcaochefe»</w:t>
+              </w:r>
+            </w:fldSimple>
           </w:p>
         </w:tc>
         <w:tc>
@@ -3137,53 +3057,27 @@
             <w:pPr>
               <w:jc w:val="center"/>
             </w:pPr>
-            <w:r>
-              <w:fldChar w:fldCharType="begin"/>
-            </w:r>
-            <w:r>
-              <w:instrText xml:space="preserve"> MERGEFIELD  chefeSAd  \* MERGEFORMAT </w:instrText>
-            </w:r>
-            <w:r>
-              <w:fldChar w:fldCharType="separate"/>
-            </w:r>
-            <w:r>
-              <w:rPr>
-                <w:noProof/>
-              </w:rPr>
-              <w:t>«chefeSAd»</w:t>
-            </w:r>
-            <w:r>
-              <w:rPr>
-                <w:noProof/>
-              </w:rPr>
-              <w:fldChar w:fldCharType="end"/>
-            </w:r>
-          </w:p>
-          <w:p>
-            <w:pPr>
-              <w:jc w:val="center"/>
-            </w:pPr>
-            <w:r>
-              <w:fldChar w:fldCharType="begin"/>
-            </w:r>
-            <w:r>
-              <w:instrText xml:space="preserve"> MERGEFIELD  funcaoChefeSAd  \* MERGEFORMAT </w:instrText>
-            </w:r>
-            <w:r>
-              <w:fldChar w:fldCharType="separate"/>
-            </w:r>
-            <w:r>
-              <w:rPr>
-                <w:noProof/>
-              </w:rPr>
-              <w:t>«funcaoChefeSAd»</w:t>
-            </w:r>
-            <w:r>
-              <w:rPr>
-                <w:noProof/>
-              </w:rPr>
-              <w:fldChar w:fldCharType="end"/>
-            </w:r>
+            <w:fldSimple w:instr=" MERGEFIELD  chefeSAd  \* MERGEFORMAT ">
+              <w:r>
+                <w:rPr>
+                  <w:noProof/>
+                </w:rPr>
+                <w:t>«chefeSAd»</w:t>
+              </w:r>
+            </w:fldSimple>
+          </w:p>
+          <w:p>
+            <w:pPr>
+              <w:jc w:val="center"/>
+            </w:pPr>
+            <w:fldSimple w:instr=" MERGEFIELD  funcaoChefeSAd  \* MERGEFORMAT ">
+              <w:r>
+                <w:rPr>
+                  <w:noProof/>
+                </w:rPr>
+                <w:t>«funcaoChefeSAd»</w:t>
+              </w:r>
+            </w:fldSimple>
           </w:p>
         </w:tc>
       </w:tr>
@@ -3505,23 +3399,84 @@
                       <w:sz w:val="24"/>
                       <w:szCs w:val="24"/>
                     </w:rPr>
-                    <w:t>WILLIAM DELANO MARQUES DE ARAÚJO - TC</w:t>
-                  </w:r>
-                  <w:r>
-                    <w:rPr>
-                      <w:sz w:val="24"/>
-                      <w:szCs w:val="24"/>
-                    </w:rPr>
-                    <w:t xml:space="preserve"> QOPM</w:t>
+                    <w:fldChar w:fldCharType="begin"/>
+                  </w:r>
+                  <w:r>
+                    <w:rPr>
+                      <w:sz w:val="24"/>
+                      <w:szCs w:val="24"/>
+                    </w:rPr>
+                    <w:instrText xml:space="preserve"> MERGEFIELD  comandante  \* MERGEFORMAT </w:instrText>
+                  </w:r>
+                  <w:r>
+                    <w:rPr>
+                      <w:sz w:val="24"/>
+                      <w:szCs w:val="24"/>
+                    </w:rPr>
+                    <w:fldChar w:fldCharType="separate"/>
+                  </w:r>
+                  <w:r>
+                    <w:rPr>
+                      <w:noProof/>
+                      <w:sz w:val="24"/>
+                      <w:szCs w:val="24"/>
+                    </w:rPr>
+                    <w:t>«comandante»</w:t>
+                  </w:r>
+                  <w:r>
+                    <w:rPr>
+                      <w:sz w:val="24"/>
+                      <w:szCs w:val="24"/>
+                    </w:rPr>
+                    <w:fldChar w:fldCharType="end"/>
                   </w:r>
                 </w:p>
                 <w:p>
                   <w:pPr>
                     <w:jc w:val="center"/>
+                    <w:rPr>
+                      <w:sz w:val="24"/>
+                      <w:szCs w:val="24"/>
+                    </w:rPr>
                   </w:pPr>
                   <w:r>
-                    <w:t>Comandante do BPMA</w:t>
-                  </w:r>
+                    <w:rPr>
+                      <w:sz w:val="24"/>
+                      <w:szCs w:val="24"/>
+                    </w:rPr>
+                    <w:fldChar w:fldCharType="begin"/>
+                  </w:r>
+                  <w:r>
+                    <w:rPr>
+                      <w:sz w:val="24"/>
+                      <w:szCs w:val="24"/>
+                    </w:rPr>
+                    <w:instrText xml:space="preserve"> MERGEFIELD  funcaocomandante  \* MERGEFORMAT </w:instrText>
+                  </w:r>
+                  <w:r>
+                    <w:rPr>
+                      <w:sz w:val="24"/>
+                      <w:szCs w:val="24"/>
+                    </w:rPr>
+                    <w:fldChar w:fldCharType="separate"/>
+                  </w:r>
+                  <w:r>
+                    <w:rPr>
+                      <w:noProof/>
+                      <w:sz w:val="24"/>
+                      <w:szCs w:val="24"/>
+                    </w:rPr>
+                    <w:t>«funcaocomandante»</w:t>
+                  </w:r>
+                  <w:r>
+                    <w:rPr>
+                      <w:sz w:val="24"/>
+                      <w:szCs w:val="24"/>
+                    </w:rPr>
+                    <w:fldChar w:fldCharType="end"/>
+                  </w:r>
+                  <w:bookmarkStart w:id="0" w:name="_GoBack"/>
+                  <w:bookmarkEnd w:id="0"/>
                 </w:p>
               </w:tc>
             </w:tr>
@@ -4640,7 +4595,7 @@
 </file>
 
 <file path=customXml/itemProps1.xml><?xml version="1.0" encoding="utf-8"?>
-<ds:datastoreItem xmlns:ds="http://schemas.openxmlformats.org/officeDocument/2006/customXml" ds:itemID="{A70ECA87-03CB-409E-A5FB-CE06083356F8}">
+<ds:datastoreItem xmlns:ds="http://schemas.openxmlformats.org/officeDocument/2006/customXml" ds:itemID="{FEE8395C-2AA5-4DD4-B1E3-6CDDB937AC5C}">
   <ds:schemaRefs>
     <ds:schemaRef ds:uri="http://schemas.openxmlformats.org/officeDocument/2006/bibliography"/>
   </ds:schemaRefs>

</xml_diff>